<commit_message>
This repository includes a series of hands on experiments on various Internet Security issues.
The labs included are Packet Sniffing & Spoofing, Linux miniFirewall,
Bypassing Firewall using VPN, TCP/IP Attacks, DNS Attacks-Local &
Remote, Secret-Key Encryption, MD5 Collision Attacks, RSA Labs, Public
Key Infrastructure(PKI) Labs, Hands-on helper codes, notes
</commit_message>
<xml_diff>
--- a/Packet-Sniffing-Spoofing-Lab/Packet-Sniffing-and-Snooping.docx
+++ b/Packet-Sniffing-Spoofing-Lab/Packet-Sniffing-and-Snooping.docx
@@ -173,7 +173,15 @@
         <w:t>Not all the devices at the link-layer provide the Ethernet header, for example loopback and wi-fi interfaces maynot provide Ethernet header in the monitor mode.</w:t>
       </w:r>
       <w:r>
-        <w:t xml:space="preserve"> pcap_datalink() function returns the type of link-layer headers.</w:t>
+        <w:t xml:space="preserve"> pcap_</w:t>
+      </w:r>
+      <w:proofErr w:type="gramStart"/>
+      <w:r>
+        <w:t>datalink(</w:t>
+      </w:r>
+      <w:proofErr w:type="gramEnd"/>
+      <w:r>
+        <w:t>) function returns the type of link-layer headers.</w:t>
       </w:r>
     </w:p>
     <w:p>
@@ -265,7 +273,27 @@
           <w:sz w:val="20"/>
           <w:szCs w:val="20"/>
         </w:rPr>
-        <w:t xml:space="preserve">int pcap_compile(pcap_t *p, struct bpf_program *fp, char *str, int optimize, </w:t>
+        <w:t>int pcap_</w:t>
+      </w:r>
+      <w:proofErr w:type="gramStart"/>
+      <w:r>
+        <w:rPr>
+          <w:rFonts w:ascii="Calibri" w:hAnsi="Calibri" w:cs="Courier New"/>
+          <w:color w:val="000000"/>
+          <w:sz w:val="20"/>
+          <w:szCs w:val="20"/>
+        </w:rPr>
+        <w:t>compile(</w:t>
+      </w:r>
+      <w:proofErr w:type="gramEnd"/>
+      <w:r>
+        <w:rPr>
+          <w:rFonts w:ascii="Calibri" w:hAnsi="Calibri" w:cs="Courier New"/>
+          <w:color w:val="000000"/>
+          <w:sz w:val="20"/>
+          <w:szCs w:val="20"/>
+        </w:rPr>
+        <w:t xml:space="preserve">pcap_t *p, struct bpf_program *fp, char *str, int optimize, </w:t>
       </w:r>
       <w:r>
         <w:rPr>
@@ -339,7 +367,15 @@
         <w:t xml:space="preserve">the compiled filter program. It will later be injected into kernel, to </w:t>
       </w:r>
       <w:r>
-        <w:t xml:space="preserve">apply on every incoming packet, str is the filter string(for example </w:t>
+        <w:t xml:space="preserve">apply on every incoming packet, str is the filter </w:t>
+      </w:r>
+      <w:proofErr w:type="gramStart"/>
+      <w:r>
+        <w:t>string(</w:t>
+      </w:r>
+      <w:proofErr w:type="gramEnd"/>
+      <w:r>
+        <w:t xml:space="preserve">for example </w:t>
       </w:r>
       <w:r>
         <w:t xml:space="preserve">if the string is “ip host 10.1.2.3” we want to filter all the </w:t>
@@ -366,7 +402,21 @@
         <w:rPr>
           <w:color w:val="000000"/>
         </w:rPr>
-        <w:t>pcap_setfilter(pcap_t *p, struct bpf_program *fp)</w:t>
+        <w:t>pcap_</w:t>
+      </w:r>
+      <w:proofErr w:type="gramStart"/>
+      <w:r>
+        <w:rPr>
+          <w:color w:val="000000"/>
+        </w:rPr>
+        <w:t>setfilter(</w:t>
+      </w:r>
+      <w:proofErr w:type="gramEnd"/>
+      <w:r>
+        <w:rPr>
+          <w:color w:val="000000"/>
+        </w:rPr>
+        <w:t>pcap_t *p, struct bpf_program *fp)</w:t>
       </w:r>
       <w:r>
         <w:rPr>
@@ -447,13 +497,29 @@
           <w:rFonts w:ascii="Calibri" w:hAnsi="Calibri" w:cs="Courier New"/>
           <w:color w:val="000000"/>
         </w:rPr>
-        <w:t>u_char *pcap_next(pcap_t *p, struct pcap_pkthdr *h)</w:t>
-      </w:r>
+        <w:t>u_char *pcap_</w:t>
+      </w:r>
+      <w:proofErr w:type="gramStart"/>
       <w:r>
         <w:rPr>
           <w:rFonts w:ascii="Calibri" w:hAnsi="Calibri" w:cs="Courier New"/>
           <w:color w:val="000000"/>
         </w:rPr>
+        <w:t>next(</w:t>
+      </w:r>
+      <w:proofErr w:type="gramEnd"/>
+      <w:r>
+        <w:rPr>
+          <w:rFonts w:ascii="Calibri" w:hAnsi="Calibri" w:cs="Courier New"/>
+          <w:color w:val="000000"/>
+        </w:rPr>
+        <w:t>pcap_t *p, struct pcap_pkthdr *h)</w:t>
+      </w:r>
+      <w:r>
+        <w:rPr>
+          <w:rFonts w:ascii="Calibri" w:hAnsi="Calibri" w:cs="Courier New"/>
+          <w:color w:val="000000"/>
+        </w:rPr>
         <w:t xml:space="preserve"> can be used to capture </w:t>
       </w:r>
       <w:r>
@@ -495,7 +561,27 @@
           <w:sz w:val="24"/>
           <w:szCs w:val="24"/>
         </w:rPr>
-        <w:t>int pcap_loop(pcap_t *p, int cnt, pcap_handler callback, u_char *user)</w:t>
+        <w:t>int pcap_</w:t>
+      </w:r>
+      <w:proofErr w:type="gramStart"/>
+      <w:r>
+        <w:rPr>
+          <w:rFonts w:asciiTheme="minorHAnsi" w:hAnsiTheme="minorHAnsi"/>
+          <w:color w:val="000000"/>
+          <w:sz w:val="24"/>
+          <w:szCs w:val="24"/>
+        </w:rPr>
+        <w:t>loop(</w:t>
+      </w:r>
+      <w:proofErr w:type="gramEnd"/>
+      <w:r>
+        <w:rPr>
+          <w:rFonts w:asciiTheme="minorHAnsi" w:hAnsiTheme="minorHAnsi"/>
+          <w:color w:val="000000"/>
+          <w:sz w:val="24"/>
+          <w:szCs w:val="24"/>
+        </w:rPr>
+        <w:t>pcap_t *p, int cnt, pcap_handler callback, u_char *user)</w:t>
       </w:r>
       <w:r>
         <w:rPr>
@@ -572,7 +658,23 @@
           <w:rFonts w:asciiTheme="minorHAnsi" w:hAnsiTheme="minorHAnsi"/>
           <w:color w:val="000000"/>
         </w:rPr>
-        <w:t>ethernet = (struct sniff_ethernet*)(packet);</w:t>
+        <w:t>ethernet = (struct sniff_ethernet</w:t>
+      </w:r>
+      <w:proofErr w:type="gramStart"/>
+      <w:r>
+        <w:rPr>
+          <w:rFonts w:asciiTheme="minorHAnsi" w:hAnsiTheme="minorHAnsi"/>
+          <w:color w:val="000000"/>
+        </w:rPr>
+        <w:t>*)(</w:t>
+      </w:r>
+      <w:proofErr w:type="gramEnd"/>
+      <w:r>
+        <w:rPr>
+          <w:rFonts w:asciiTheme="minorHAnsi" w:hAnsiTheme="minorHAnsi"/>
+          <w:color w:val="000000"/>
+        </w:rPr>
+        <w:t>packet);</w:t>
       </w:r>
     </w:p>
     <w:p>
@@ -595,7 +697,23 @@
           <w:rFonts w:asciiTheme="minorHAnsi" w:hAnsiTheme="minorHAnsi"/>
           <w:color w:val="000000"/>
         </w:rPr>
-        <w:t>ip = (struct sniff_ip*)(packet + SIZE_ETHERNET);</w:t>
+        <w:t>ip = (struct sniff_ip</w:t>
+      </w:r>
+      <w:proofErr w:type="gramStart"/>
+      <w:r>
+        <w:rPr>
+          <w:rFonts w:asciiTheme="minorHAnsi" w:hAnsiTheme="minorHAnsi"/>
+          <w:color w:val="000000"/>
+        </w:rPr>
+        <w:t>*)(</w:t>
+      </w:r>
+      <w:proofErr w:type="gramEnd"/>
+      <w:r>
+        <w:rPr>
+          <w:rFonts w:asciiTheme="minorHAnsi" w:hAnsiTheme="minorHAnsi"/>
+          <w:color w:val="000000"/>
+        </w:rPr>
+        <w:t>packet + SIZE_ETHERNET);</w:t>
       </w:r>
     </w:p>
     <w:p>
@@ -618,7 +736,23 @@
           <w:rFonts w:asciiTheme="minorHAnsi" w:hAnsiTheme="minorHAnsi"/>
           <w:color w:val="000000"/>
         </w:rPr>
-        <w:t>tcp = (struct sniff_tcp*)(packet + SIZE_ETHERNET + size_ip);</w:t>
+        <w:t>tcp = (struct sniff_tcp</w:t>
+      </w:r>
+      <w:proofErr w:type="gramStart"/>
+      <w:r>
+        <w:rPr>
+          <w:rFonts w:asciiTheme="minorHAnsi" w:hAnsiTheme="minorHAnsi"/>
+          <w:color w:val="000000"/>
+        </w:rPr>
+        <w:t>*)(</w:t>
+      </w:r>
+      <w:proofErr w:type="gramEnd"/>
+      <w:r>
+        <w:rPr>
+          <w:rFonts w:asciiTheme="minorHAnsi" w:hAnsiTheme="minorHAnsi"/>
+          <w:color w:val="000000"/>
+        </w:rPr>
+        <w:t>packet + SIZE_ETHERNET + size_ip);</w:t>
       </w:r>
     </w:p>
     <w:p>
@@ -662,7 +796,27 @@
           <w:sz w:val="24"/>
           <w:szCs w:val="24"/>
         </w:rPr>
-        <w:t xml:space="preserve">Calculations like these can be used to find the ethernet , ip and tcp headers. But Ip and Tcp headers lengths are not fixed and the information about these lengths should be fetched from the packet itself. </w:t>
+        <w:t xml:space="preserve">Calculations like these can be used to find the </w:t>
+      </w:r>
+      <w:proofErr w:type="gramStart"/>
+      <w:r>
+        <w:rPr>
+          <w:rFonts w:asciiTheme="minorHAnsi" w:hAnsiTheme="minorHAnsi"/>
+          <w:color w:val="000000"/>
+          <w:sz w:val="24"/>
+          <w:szCs w:val="24"/>
+        </w:rPr>
+        <w:t>ethernet ,</w:t>
+      </w:r>
+      <w:proofErr w:type="gramEnd"/>
+      <w:r>
+        <w:rPr>
+          <w:rFonts w:asciiTheme="minorHAnsi" w:hAnsiTheme="minorHAnsi"/>
+          <w:color w:val="000000"/>
+          <w:sz w:val="24"/>
+          <w:szCs w:val="24"/>
+        </w:rPr>
+        <w:t xml:space="preserve"> ip and tcp headers. But Ip and Tcp headers lengths are not fixed and the information about these lengths should be fetched from the packet itself. </w:t>
       </w:r>
     </w:p>
     <w:p>
@@ -1158,7 +1312,7 @@
           <w:sz w:val="24"/>
           <w:szCs w:val="24"/>
         </w:rPr>
-        <w:t xml:space="preserve">. </w:t>
+        <w:t>. This expressions needs to be filled in pcap_</w:t>
       </w:r>
       <w:proofErr w:type="gramStart"/>
       <w:r>
@@ -1168,7 +1322,7 @@
           <w:sz w:val="24"/>
           <w:szCs w:val="24"/>
         </w:rPr>
-        <w:t>This expressions</w:t>
+        <w:t>compile(</w:t>
       </w:r>
       <w:proofErr w:type="gramEnd"/>
       <w:r>
@@ -1178,16 +1332,7 @@
           <w:sz w:val="24"/>
           <w:szCs w:val="24"/>
         </w:rPr>
-        <w:t xml:space="preserve"> needs to be filled in pcap_</w:t>
-      </w:r>
-      <w:r>
-        <w:rPr>
-          <w:rFonts w:asciiTheme="minorHAnsi" w:hAnsiTheme="minorHAnsi"/>
-          <w:color w:val="000000"/>
-          <w:sz w:val="24"/>
-          <w:szCs w:val="24"/>
-        </w:rPr>
-        <w:t>compile() to compile and then install this filter to capture packets.</w:t>
+        <w:t>) to compile and then install this filter to capture packets.</w:t>
       </w:r>
     </w:p>
     <w:p>
@@ -1305,16 +1450,56 @@
           <w:sz w:val="24"/>
           <w:szCs w:val="24"/>
         </w:rPr>
-        <w:t>Also we modify the sniffer program to filter the traffic on port 23 , a</w:t>
-      </w:r>
-      <w:r>
-        <w:rPr>
-          <w:rFonts w:asciiTheme="minorHAnsi" w:hAnsiTheme="minorHAnsi"/>
-          <w:color w:val="000000"/>
-          <w:sz w:val="24"/>
-          <w:szCs w:val="24"/>
-        </w:rPr>
-        <w:t xml:space="preserve">s telnet is started on port 23. Char filter_expression[] = </w:t>
+        <w:t xml:space="preserve">Also we modify the sniffer program to filter the traffic on port </w:t>
+      </w:r>
+      <w:proofErr w:type="gramStart"/>
+      <w:r>
+        <w:rPr>
+          <w:rFonts w:asciiTheme="minorHAnsi" w:hAnsiTheme="minorHAnsi"/>
+          <w:color w:val="000000"/>
+          <w:sz w:val="24"/>
+          <w:szCs w:val="24"/>
+        </w:rPr>
+        <w:t>23 ,</w:t>
+      </w:r>
+      <w:proofErr w:type="gramEnd"/>
+      <w:r>
+        <w:rPr>
+          <w:rFonts w:asciiTheme="minorHAnsi" w:hAnsiTheme="minorHAnsi"/>
+          <w:color w:val="000000"/>
+          <w:sz w:val="24"/>
+          <w:szCs w:val="24"/>
+        </w:rPr>
+        <w:t xml:space="preserve"> a</w:t>
+      </w:r>
+      <w:r>
+        <w:rPr>
+          <w:rFonts w:asciiTheme="minorHAnsi" w:hAnsiTheme="minorHAnsi"/>
+          <w:color w:val="000000"/>
+          <w:sz w:val="24"/>
+          <w:szCs w:val="24"/>
+        </w:rPr>
+        <w:t>s telnet is started on port 23. Char filter_</w:t>
+      </w:r>
+      <w:proofErr w:type="gramStart"/>
+      <w:r>
+        <w:rPr>
+          <w:rFonts w:asciiTheme="minorHAnsi" w:hAnsiTheme="minorHAnsi"/>
+          <w:color w:val="000000"/>
+          <w:sz w:val="24"/>
+          <w:szCs w:val="24"/>
+        </w:rPr>
+        <w:t>expression[</w:t>
+      </w:r>
+      <w:proofErr w:type="gramEnd"/>
+      <w:r>
+        <w:rPr>
+          <w:rFonts w:asciiTheme="minorHAnsi" w:hAnsiTheme="minorHAnsi"/>
+          <w:color w:val="000000"/>
+          <w:sz w:val="24"/>
+          <w:szCs w:val="24"/>
+        </w:rPr>
+        <w:t xml:space="preserve">] = </w:t>
       </w:r>
       <w:r>
         <w:rPr>
@@ -1446,8 +1631,6 @@
         </w:rPr>
         <w:t>,e,s</w:t>
       </w:r>
-      <w:bookmarkStart w:id="0" w:name="_GoBack"/>
-      <w:bookmarkEnd w:id="0"/>
       <w:r>
         <w:rPr>
           <w:rFonts w:asciiTheme="minorHAnsi" w:hAnsiTheme="minorHAnsi"/>
@@ -1918,7 +2101,23 @@
           <w:rFonts w:ascii="AppleSystemUIFont" w:hAnsi="AppleSystemUIFont" w:cs="AppleSystemUIFont"/>
           <w:color w:val="353535"/>
         </w:rPr>
-        <w:t>unsigned short in_cksum(unsigned short *buf,</w:t>
+        <w:t>unsigned short in_</w:t>
+      </w:r>
+      <w:proofErr w:type="gramStart"/>
+      <w:r>
+        <w:rPr>
+          <w:rFonts w:ascii="AppleSystemUIFont" w:hAnsi="AppleSystemUIFont" w:cs="AppleSystemUIFont"/>
+          <w:color w:val="353535"/>
+        </w:rPr>
+        <w:t>cksum(</w:t>
+      </w:r>
+      <w:proofErr w:type="gramEnd"/>
+      <w:r>
+        <w:rPr>
+          <w:rFonts w:ascii="AppleSystemUIFont" w:hAnsi="AppleSystemUIFont" w:cs="AppleSystemUIFont"/>
+          <w:color w:val="353535"/>
+        </w:rPr>
+        <w:t>unsigned short *buf,</w:t>
       </w:r>
       <w:r>
         <w:rPr>
@@ -2084,7 +2283,23 @@
           <w:rFonts w:ascii="AppleSystemUIFont" w:hAnsi="AppleSystemUIFont" w:cs="AppleSystemUIFont"/>
           <w:color w:val="353535"/>
         </w:rPr>
-        <w:t>* The algorithm uses a 32 bit accumulator (sum), adds</w:t>
+        <w:t xml:space="preserve">* The algorithm uses a </w:t>
+      </w:r>
+      <w:proofErr w:type="gramStart"/>
+      <w:r>
+        <w:rPr>
+          <w:rFonts w:ascii="AppleSystemUIFont" w:hAnsi="AppleSystemUIFont" w:cs="AppleSystemUIFont"/>
+          <w:color w:val="353535"/>
+        </w:rPr>
+        <w:t>32 bit</w:t>
+      </w:r>
+      <w:proofErr w:type="gramEnd"/>
+      <w:r>
+        <w:rPr>
+          <w:rFonts w:ascii="AppleSystemUIFont" w:hAnsi="AppleSystemUIFont" w:cs="AppleSystemUIFont"/>
+          <w:color w:val="353535"/>
+        </w:rPr>
+        <w:t xml:space="preserve"> accumulator (sum), adds</w:t>
       </w:r>
     </w:p>
     <w:p>
@@ -2160,8 +2375,17 @@
           <w:rFonts w:ascii="AppleSystemUIFont" w:hAnsi="AppleSystemUIFont" w:cs="AppleSystemUIFont"/>
           <w:color w:val="353535"/>
         </w:rPr>
-        <w:t xml:space="preserve">   while (nleft &gt; 1)  {</w:t>
-      </w:r>
+        <w:t xml:space="preserve">   while (nleft &gt; 1</w:t>
+      </w:r>
+      <w:proofErr w:type="gramStart"/>
+      <w:r>
+        <w:rPr>
+          <w:rFonts w:ascii="AppleSystemUIFont" w:hAnsi="AppleSystemUIFont" w:cs="AppleSystemUIFont"/>
+          <w:color w:val="353535"/>
+        </w:rPr>
+        <w:t>)  {</w:t>
+      </w:r>
+      <w:proofErr w:type="gramEnd"/>
     </w:p>
     <w:p>
       <w:pPr>
@@ -2293,7 +2517,23 @@
           <w:rFonts w:ascii="AppleSystemUIFont" w:hAnsi="AppleSystemUIFont" w:cs="AppleSystemUIFont"/>
           <w:color w:val="353535"/>
         </w:rPr>
-        <w:t>u_char *)(&amp;temp) = *(u_char *)w</w:t>
+        <w:t xml:space="preserve">u_char </w:t>
+      </w:r>
+      <w:proofErr w:type="gramStart"/>
+      <w:r>
+        <w:rPr>
+          <w:rFonts w:ascii="AppleSystemUIFont" w:hAnsi="AppleSystemUIFont" w:cs="AppleSystemUIFont"/>
+          <w:color w:val="353535"/>
+        </w:rPr>
+        <w:t>*)(</w:t>
+      </w:r>
+      <w:proofErr w:type="gramEnd"/>
+      <w:r>
+        <w:rPr>
+          <w:rFonts w:ascii="AppleSystemUIFont" w:hAnsi="AppleSystemUIFont" w:cs="AppleSystemUIFont"/>
+          <w:color w:val="353535"/>
+        </w:rPr>
+        <w:t>&amp;temp) = *(u_char *)w</w:t>
       </w:r>
       <w:r>
         <w:rPr>
@@ -2388,45 +2628,93 @@
           <w:rFonts w:ascii="AppleSystemUIFont" w:hAnsi="AppleSystemUIFont" w:cs="AppleSystemUIFont"/>
           <w:color w:val="353535"/>
         </w:rPr>
-        <w:t xml:space="preserve">   sum = (sum &gt;&gt; 16) + (sum &amp; 0xffff);     // add hi 16 to low 16 </w:t>
-      </w:r>
-    </w:p>
-    <w:p>
-      <w:pPr>
-        <w:widowControl w:val="0"/>
-        <w:autoSpaceDE w:val="0"/>
-        <w:autoSpaceDN w:val="0"/>
-        <w:adjustRightInd w:val="0"/>
-        <w:rPr>
-          <w:rFonts w:ascii="AppleSystemUIFont" w:hAnsi="AppleSystemUIFont" w:cs="AppleSystemUIFont"/>
-          <w:color w:val="353535"/>
-        </w:rPr>
-      </w:pPr>
-      <w:r>
-        <w:rPr>
-          <w:rFonts w:ascii="AppleSystemUIFont" w:hAnsi="AppleSystemUIFont" w:cs="AppleSystemUIFont"/>
-          <w:color w:val="353535"/>
-        </w:rPr>
-        <w:t xml:space="preserve">   sum += (sum &gt;&gt; 16);                     // add carry </w:t>
-      </w:r>
-    </w:p>
-    <w:p>
-      <w:pPr>
-        <w:widowControl w:val="0"/>
-        <w:autoSpaceDE w:val="0"/>
-        <w:autoSpaceDN w:val="0"/>
-        <w:adjustRightInd w:val="0"/>
-        <w:rPr>
-          <w:rFonts w:ascii="AppleSystemUIFont" w:hAnsi="AppleSystemUIFont" w:cs="AppleSystemUIFont"/>
-          <w:color w:val="353535"/>
-        </w:rPr>
-      </w:pPr>
-      <w:r>
-        <w:rPr>
-          <w:rFonts w:ascii="AppleSystemUIFont" w:hAnsi="AppleSystemUIFont" w:cs="AppleSystemUIFont"/>
-          <w:color w:val="353535"/>
-        </w:rPr>
-        <w:t xml:space="preserve">   return (unsigned short)(~sum);</w:t>
+        <w:t xml:space="preserve">   sum = (sum &gt;&gt; 16) + (sum &amp; 0xffff</w:t>
+      </w:r>
+      <w:proofErr w:type="gramStart"/>
+      <w:r>
+        <w:rPr>
+          <w:rFonts w:ascii="AppleSystemUIFont" w:hAnsi="AppleSystemUIFont" w:cs="AppleSystemUIFont"/>
+          <w:color w:val="353535"/>
+        </w:rPr>
+        <w:t xml:space="preserve">);   </w:t>
+      </w:r>
+      <w:proofErr w:type="gramEnd"/>
+      <w:r>
+        <w:rPr>
+          <w:rFonts w:ascii="AppleSystemUIFont" w:hAnsi="AppleSystemUIFont" w:cs="AppleSystemUIFont"/>
+          <w:color w:val="353535"/>
+        </w:rPr>
+        <w:t xml:space="preserve">  // add hi 16 to low 16 </w:t>
+      </w:r>
+    </w:p>
+    <w:p>
+      <w:pPr>
+        <w:widowControl w:val="0"/>
+        <w:autoSpaceDE w:val="0"/>
+        <w:autoSpaceDN w:val="0"/>
+        <w:adjustRightInd w:val="0"/>
+        <w:rPr>
+          <w:rFonts w:ascii="AppleSystemUIFont" w:hAnsi="AppleSystemUIFont" w:cs="AppleSystemUIFont"/>
+          <w:color w:val="353535"/>
+        </w:rPr>
+      </w:pPr>
+      <w:r>
+        <w:rPr>
+          <w:rFonts w:ascii="AppleSystemUIFont" w:hAnsi="AppleSystemUIFont" w:cs="AppleSystemUIFont"/>
+          <w:color w:val="353535"/>
+        </w:rPr>
+        <w:t xml:space="preserve">   sum += (sum &gt;&gt; 16</w:t>
+      </w:r>
+      <w:proofErr w:type="gramStart"/>
+      <w:r>
+        <w:rPr>
+          <w:rFonts w:ascii="AppleSystemUIFont" w:hAnsi="AppleSystemUIFont" w:cs="AppleSystemUIFont"/>
+          <w:color w:val="353535"/>
+        </w:rPr>
+        <w:t xml:space="preserve">);   </w:t>
+      </w:r>
+      <w:proofErr w:type="gramEnd"/>
+      <w:r>
+        <w:rPr>
+          <w:rFonts w:ascii="AppleSystemUIFont" w:hAnsi="AppleSystemUIFont" w:cs="AppleSystemUIFont"/>
+          <w:color w:val="353535"/>
+        </w:rPr>
+        <w:t xml:space="preserve">                  // add carry </w:t>
+      </w:r>
+    </w:p>
+    <w:p>
+      <w:pPr>
+        <w:widowControl w:val="0"/>
+        <w:autoSpaceDE w:val="0"/>
+        <w:autoSpaceDN w:val="0"/>
+        <w:adjustRightInd w:val="0"/>
+        <w:rPr>
+          <w:rFonts w:ascii="AppleSystemUIFont" w:hAnsi="AppleSystemUIFont" w:cs="AppleSystemUIFont"/>
+          <w:color w:val="353535"/>
+        </w:rPr>
+      </w:pPr>
+      <w:r>
+        <w:rPr>
+          <w:rFonts w:ascii="AppleSystemUIFont" w:hAnsi="AppleSystemUIFont" w:cs="AppleSystemUIFont"/>
+          <w:color w:val="353535"/>
+        </w:rPr>
+        <w:t xml:space="preserve">   return (unsigned </w:t>
+      </w:r>
+      <w:proofErr w:type="gramStart"/>
+      <w:r>
+        <w:rPr>
+          <w:rFonts w:ascii="AppleSystemUIFont" w:hAnsi="AppleSystemUIFont" w:cs="AppleSystemUIFont"/>
+          <w:color w:val="353535"/>
+        </w:rPr>
+        <w:t>short)(</w:t>
+      </w:r>
+      <w:proofErr w:type="gramEnd"/>
+      <w:r>
+        <w:rPr>
+          <w:rFonts w:ascii="AppleSystemUIFont" w:hAnsi="AppleSystemUIFont" w:cs="AppleSystemUIFont"/>
+          <w:color w:val="353535"/>
+        </w:rPr>
+        <w:t>~sum);</w:t>
       </w:r>
     </w:p>
     <w:p>
@@ -2710,6 +2998,8 @@
           <w:color w:val="353535"/>
         </w:rPr>
       </w:pPr>
+      <w:bookmarkStart w:id="0" w:name="_GoBack"/>
+      <w:bookmarkEnd w:id="0"/>
     </w:p>
     <w:p>
       <w:pPr>
@@ -2769,12 +3059,21 @@
         </w:rPr>
         <w:t xml:space="preserve">  </w:t>
       </w:r>
-      <w:r>
-        <w:rPr>
-          <w:rFonts w:ascii="AppleSystemUIFont" w:hAnsi="AppleSystemUIFont" w:cs="AppleSystemUIFont"/>
-          <w:color w:val="353535"/>
-        </w:rPr>
-        <w:t>setsockopt(sock, IPPROTO_IP, IP_HDRINCL,  &amp;enable, sizeof(enable));</w:t>
+      <w:proofErr w:type="gramStart"/>
+      <w:r>
+        <w:rPr>
+          <w:rFonts w:ascii="AppleSystemUIFont" w:hAnsi="AppleSystemUIFont" w:cs="AppleSystemUIFont"/>
+          <w:color w:val="353535"/>
+        </w:rPr>
+        <w:t>setsockopt(</w:t>
+      </w:r>
+      <w:proofErr w:type="gramEnd"/>
+      <w:r>
+        <w:rPr>
+          <w:rFonts w:ascii="AppleSystemUIFont" w:hAnsi="AppleSystemUIFont" w:cs="AppleSystemUIFont"/>
+          <w:color w:val="353535"/>
+        </w:rPr>
+        <w:t>sock, IPPROTO_IP, IP_HDRINCL,  &amp;enable, sizeof(enable));</w:t>
       </w:r>
     </w:p>
     <w:p>
@@ -2958,12 +3257,21 @@
         </w:rPr>
         <w:t xml:space="preserve">  </w:t>
       </w:r>
-      <w:r>
-        <w:rPr>
-          <w:rFonts w:ascii="AppleSystemUIFont" w:hAnsi="AppleSystemUIFont" w:cs="AppleSystemUIFont"/>
-          <w:color w:val="353535"/>
-        </w:rPr>
-        <w:t xml:space="preserve">sendto(sock, ip, ntohs(ip-&gt;iph_len), 0, </w:t>
+      <w:proofErr w:type="gramStart"/>
+      <w:r>
+        <w:rPr>
+          <w:rFonts w:ascii="AppleSystemUIFont" w:hAnsi="AppleSystemUIFont" w:cs="AppleSystemUIFont"/>
+          <w:color w:val="353535"/>
+        </w:rPr>
+        <w:t>sendto(</w:t>
+      </w:r>
+      <w:proofErr w:type="gramEnd"/>
+      <w:r>
+        <w:rPr>
+          <w:rFonts w:ascii="AppleSystemUIFont" w:hAnsi="AppleSystemUIFont" w:cs="AppleSystemUIFont"/>
+          <w:color w:val="353535"/>
+        </w:rPr>
+        <w:t xml:space="preserve">sock, ip, ntohs(ip-&gt;iph_len), 0, </w:t>
       </w:r>
     </w:p>
     <w:p>
@@ -2990,7 +3298,23 @@
           <w:color w:val="353535"/>
         </w:rPr>
         <w:tab/>
-        <w:t>(struct sockaddr *)&amp;dest_info, sizeof(dest_info));</w:t>
+        <w:t xml:space="preserve">(struct sockaddr </w:t>
+      </w:r>
+      <w:proofErr w:type="gramStart"/>
+      <w:r>
+        <w:rPr>
+          <w:rFonts w:ascii="AppleSystemUIFont" w:hAnsi="AppleSystemUIFont" w:cs="AppleSystemUIFont"/>
+          <w:color w:val="353535"/>
+        </w:rPr>
+        <w:t>*)&amp;</w:t>
+      </w:r>
+      <w:proofErr w:type="gramEnd"/>
+      <w:r>
+        <w:rPr>
+          <w:rFonts w:ascii="AppleSystemUIFont" w:hAnsi="AppleSystemUIFont" w:cs="AppleSystemUIFont"/>
+          <w:color w:val="353535"/>
+        </w:rPr>
+        <w:t>dest_info, sizeof(dest_info));</w:t>
       </w:r>
     </w:p>
     <w:p>
@@ -3073,7 +3397,23 @@
           <w:rFonts w:ascii="AppleSystemUIFont" w:hAnsi="AppleSystemUIFont" w:cs="AppleSystemUIFont"/>
           <w:color w:val="353535"/>
         </w:rPr>
-        <w:t>int main()</w:t>
+        <w:t xml:space="preserve">int </w:t>
+      </w:r>
+      <w:proofErr w:type="gramStart"/>
+      <w:r>
+        <w:rPr>
+          <w:rFonts w:ascii="AppleSystemUIFont" w:hAnsi="AppleSystemUIFont" w:cs="AppleSystemUIFont"/>
+          <w:color w:val="353535"/>
+        </w:rPr>
+        <w:t>main(</w:t>
+      </w:r>
+      <w:proofErr w:type="gramEnd"/>
+      <w:r>
+        <w:rPr>
+          <w:rFonts w:ascii="AppleSystemUIFont" w:hAnsi="AppleSystemUIFont" w:cs="AppleSystemUIFont"/>
+          <w:color w:val="353535"/>
+        </w:rPr>
+        <w:t>)</w:t>
       </w:r>
     </w:p>
     <w:p>
@@ -3111,7 +3451,23 @@
           <w:rFonts w:ascii="AppleSystemUIFont" w:hAnsi="AppleSystemUIFont" w:cs="AppleSystemUIFont"/>
           <w:color w:val="353535"/>
         </w:rPr>
-        <w:t xml:space="preserve">  char buffer[1500];</w:t>
+        <w:t xml:space="preserve">  char </w:t>
+      </w:r>
+      <w:proofErr w:type="gramStart"/>
+      <w:r>
+        <w:rPr>
+          <w:rFonts w:ascii="AppleSystemUIFont" w:hAnsi="AppleSystemUIFont" w:cs="AppleSystemUIFont"/>
+          <w:color w:val="353535"/>
+        </w:rPr>
+        <w:t>buffer[</w:t>
+      </w:r>
+      <w:proofErr w:type="gramEnd"/>
+      <w:r>
+        <w:rPr>
+          <w:rFonts w:ascii="AppleSystemUIFont" w:hAnsi="AppleSystemUIFont" w:cs="AppleSystemUIFont"/>
+          <w:color w:val="353535"/>
+        </w:rPr>
+        <w:t>1500];</w:t>
       </w:r>
     </w:p>
     <w:p>
@@ -3258,7 +3614,23 @@
           <w:rFonts w:ascii="AppleSystemUIFont" w:hAnsi="AppleSystemUIFont" w:cs="AppleSystemUIFont"/>
           <w:color w:val="353535"/>
         </w:rPr>
-        <w:t xml:space="preserve">  sd = socket(AF_INET, SOCK_RAW, IPPROTO_RAW);</w:t>
+        <w:t xml:space="preserve">  sd = </w:t>
+      </w:r>
+      <w:proofErr w:type="gramStart"/>
+      <w:r>
+        <w:rPr>
+          <w:rFonts w:ascii="AppleSystemUIFont" w:hAnsi="AppleSystemUIFont" w:cs="AppleSystemUIFont"/>
+          <w:color w:val="353535"/>
+        </w:rPr>
+        <w:t>socket(</w:t>
+      </w:r>
+      <w:proofErr w:type="gramEnd"/>
+      <w:r>
+        <w:rPr>
+          <w:rFonts w:ascii="AppleSystemUIFont" w:hAnsi="AppleSystemUIFont" w:cs="AppleSystemUIFont"/>
+          <w:color w:val="353535"/>
+        </w:rPr>
+        <w:t>AF_INET, SOCK_RAW, IPPROTO_RAW);</w:t>
       </w:r>
     </w:p>
     <w:p>
@@ -3296,26 +3668,58 @@
           <w:rFonts w:ascii="AppleSystemUIFont" w:hAnsi="AppleSystemUIFont" w:cs="AppleSystemUIFont"/>
           <w:color w:val="353535"/>
         </w:rPr>
-        <w:t xml:space="preserve">    perror("socket() error");</w:t>
-      </w:r>
-    </w:p>
-    <w:p>
-      <w:pPr>
-        <w:widowControl w:val="0"/>
-        <w:autoSpaceDE w:val="0"/>
-        <w:autoSpaceDN w:val="0"/>
-        <w:adjustRightInd w:val="0"/>
-        <w:rPr>
-          <w:rFonts w:ascii="AppleSystemUIFont" w:hAnsi="AppleSystemUIFont" w:cs="AppleSystemUIFont"/>
-          <w:color w:val="353535"/>
-        </w:rPr>
-      </w:pPr>
-      <w:r>
-        <w:rPr>
-          <w:rFonts w:ascii="AppleSystemUIFont" w:hAnsi="AppleSystemUIFont" w:cs="AppleSystemUIFont"/>
-          <w:color w:val="353535"/>
-        </w:rPr>
-        <w:t xml:space="preserve">    exit(-1);</w:t>
+        <w:t xml:space="preserve">    perror("</w:t>
+      </w:r>
+      <w:proofErr w:type="gramStart"/>
+      <w:r>
+        <w:rPr>
+          <w:rFonts w:ascii="AppleSystemUIFont" w:hAnsi="AppleSystemUIFont" w:cs="AppleSystemUIFont"/>
+          <w:color w:val="353535"/>
+        </w:rPr>
+        <w:t>socket(</w:t>
+      </w:r>
+      <w:proofErr w:type="gramEnd"/>
+      <w:r>
+        <w:rPr>
+          <w:rFonts w:ascii="AppleSystemUIFont" w:hAnsi="AppleSystemUIFont" w:cs="AppleSystemUIFont"/>
+          <w:color w:val="353535"/>
+        </w:rPr>
+        <w:t>) error");</w:t>
+      </w:r>
+    </w:p>
+    <w:p>
+      <w:pPr>
+        <w:widowControl w:val="0"/>
+        <w:autoSpaceDE w:val="0"/>
+        <w:autoSpaceDN w:val="0"/>
+        <w:adjustRightInd w:val="0"/>
+        <w:rPr>
+          <w:rFonts w:ascii="AppleSystemUIFont" w:hAnsi="AppleSystemUIFont" w:cs="AppleSystemUIFont"/>
+          <w:color w:val="353535"/>
+        </w:rPr>
+      </w:pPr>
+      <w:r>
+        <w:rPr>
+          <w:rFonts w:ascii="AppleSystemUIFont" w:hAnsi="AppleSystemUIFont" w:cs="AppleSystemUIFont"/>
+          <w:color w:val="353535"/>
+        </w:rPr>
+        <w:t xml:space="preserve">    </w:t>
+      </w:r>
+      <w:proofErr w:type="gramStart"/>
+      <w:r>
+        <w:rPr>
+          <w:rFonts w:ascii="AppleSystemUIFont" w:hAnsi="AppleSystemUIFont" w:cs="AppleSystemUIFont"/>
+          <w:color w:val="353535"/>
+        </w:rPr>
+        <w:t>exit(</w:t>
+      </w:r>
+      <w:proofErr w:type="gramEnd"/>
+      <w:r>
+        <w:rPr>
+          <w:rFonts w:ascii="AppleSystemUIFont" w:hAnsi="AppleSystemUIFont" w:cs="AppleSystemUIFont"/>
+          <w:color w:val="353535"/>
+        </w:rPr>
+        <w:t>-1);</w:t>
       </w:r>
     </w:p>
     <w:p>
@@ -3365,7 +3769,23 @@
           <w:rFonts w:ascii="AppleSystemUIFont" w:hAnsi="AppleSystemUIFont" w:cs="AppleSystemUIFont"/>
           <w:color w:val="353535"/>
         </w:rPr>
-        <w:t xml:space="preserve">  /*  This data structure is needed when sending the packets</w:t>
+        <w:t xml:space="preserve">  /</w:t>
+      </w:r>
+      <w:proofErr w:type="gramStart"/>
+      <w:r>
+        <w:rPr>
+          <w:rFonts w:ascii="AppleSystemUIFont" w:hAnsi="AppleSystemUIFont" w:cs="AppleSystemUIFont"/>
+          <w:color w:val="353535"/>
+        </w:rPr>
+        <w:t>*  This</w:t>
+      </w:r>
+      <w:proofErr w:type="gramEnd"/>
+      <w:r>
+        <w:rPr>
+          <w:rFonts w:ascii="AppleSystemUIFont" w:hAnsi="AppleSystemUIFont" w:cs="AppleSystemUIFont"/>
+          <w:color w:val="353535"/>
+        </w:rPr>
+        <w:t xml:space="preserve"> data structure is needed when sending the packets</w:t>
       </w:r>
     </w:p>
     <w:p>
@@ -3472,7 +3892,23 @@
           <w:rFonts w:ascii="AppleSystemUIFont" w:hAnsi="AppleSystemUIFont" w:cs="AppleSystemUIFont"/>
           <w:color w:val="353535"/>
         </w:rPr>
-        <w:t xml:space="preserve">  // Here you can construct the IP packet using buffer[]</w:t>
+        <w:t xml:space="preserve">  // Here you can construct the IP packet using </w:t>
+      </w:r>
+      <w:proofErr w:type="gramStart"/>
+      <w:r>
+        <w:rPr>
+          <w:rFonts w:ascii="AppleSystemUIFont" w:hAnsi="AppleSystemUIFont" w:cs="AppleSystemUIFont"/>
+          <w:color w:val="353535"/>
+        </w:rPr>
+        <w:t>buffer[</w:t>
+      </w:r>
+      <w:proofErr w:type="gramEnd"/>
+      <w:r>
+        <w:rPr>
+          <w:rFonts w:ascii="AppleSystemUIFont" w:hAnsi="AppleSystemUIFont" w:cs="AppleSystemUIFont"/>
+          <w:color w:val="353535"/>
+        </w:rPr>
+        <w:t>]</w:t>
       </w:r>
     </w:p>
     <w:p>
@@ -3567,39 +4003,48 @@
           <w:rFonts w:ascii="AppleSystemUIFont" w:hAnsi="AppleSystemUIFont" w:cs="AppleSystemUIFont"/>
           <w:color w:val="353535"/>
         </w:rPr>
-        <w:t xml:space="preserve">  memset(buffer, 0, sizeof(buffer));</w:t>
-      </w:r>
-    </w:p>
-    <w:p>
-      <w:pPr>
-        <w:widowControl w:val="0"/>
-        <w:autoSpaceDE w:val="0"/>
-        <w:autoSpaceDN w:val="0"/>
-        <w:adjustRightInd w:val="0"/>
-        <w:rPr>
-          <w:rFonts w:ascii="AppleSystemUIFont" w:hAnsi="AppleSystemUIFont" w:cs="AppleSystemUIFont"/>
-          <w:color w:val="353535"/>
-        </w:rPr>
-      </w:pPr>
-    </w:p>
-    <w:p>
-      <w:pPr>
-        <w:widowControl w:val="0"/>
-        <w:autoSpaceDE w:val="0"/>
-        <w:autoSpaceDN w:val="0"/>
-        <w:adjustRightInd w:val="0"/>
-        <w:rPr>
-          <w:rFonts w:ascii="AppleSystemUIFont" w:hAnsi="AppleSystemUIFont" w:cs="AppleSystemUIFont"/>
-          <w:color w:val="353535"/>
-        </w:rPr>
-      </w:pPr>
-      <w:r>
-        <w:rPr>
-          <w:rFonts w:ascii="AppleSystemUIFont" w:hAnsi="AppleSystemUIFont" w:cs="AppleSystemUIFont"/>
-          <w:color w:val="353535"/>
-        </w:rPr>
         <w:t xml:space="preserve">  </w:t>
       </w:r>
+      <w:proofErr w:type="gramStart"/>
+      <w:r>
+        <w:rPr>
+          <w:rFonts w:ascii="AppleSystemUIFont" w:hAnsi="AppleSystemUIFont" w:cs="AppleSystemUIFont"/>
+          <w:color w:val="353535"/>
+        </w:rPr>
+        <w:t>memset(</w:t>
+      </w:r>
+      <w:proofErr w:type="gramEnd"/>
+      <w:r>
+        <w:rPr>
+          <w:rFonts w:ascii="AppleSystemUIFont" w:hAnsi="AppleSystemUIFont" w:cs="AppleSystemUIFont"/>
+          <w:color w:val="353535"/>
+        </w:rPr>
+        <w:t>buffer, 0, sizeof(buffer));</w:t>
+      </w:r>
+    </w:p>
+    <w:p>
+      <w:pPr>
+        <w:widowControl w:val="0"/>
+        <w:autoSpaceDE w:val="0"/>
+        <w:autoSpaceDN w:val="0"/>
+        <w:adjustRightInd w:val="0"/>
+        <w:rPr>
+          <w:rFonts w:ascii="AppleSystemUIFont" w:hAnsi="AppleSystemUIFont" w:cs="AppleSystemUIFont"/>
+          <w:color w:val="353535"/>
+        </w:rPr>
+      </w:pPr>
+    </w:p>
+    <w:p>
+      <w:pPr>
+        <w:widowControl w:val="0"/>
+        <w:autoSpaceDE w:val="0"/>
+        <w:autoSpaceDN w:val="0"/>
+        <w:adjustRightInd w:val="0"/>
+        <w:rPr>
+          <w:rFonts w:ascii="AppleSystemUIFont" w:hAnsi="AppleSystemUIFont" w:cs="AppleSystemUIFont"/>
+          <w:color w:val="353535"/>
+        </w:rPr>
+      </w:pPr>
       <w:r>
         <w:rPr>
           <w:rFonts w:ascii="AppleSystemUIFont" w:hAnsi="AppleSystemUIFont" w:cs="AppleSystemUIFont"/>
@@ -3612,6 +4057,13 @@
           <w:rFonts w:ascii="AppleSystemUIFont" w:hAnsi="AppleSystemUIFont" w:cs="AppleSystemUIFont"/>
           <w:color w:val="353535"/>
         </w:rPr>
+        <w:t xml:space="preserve">  </w:t>
+      </w:r>
+      <w:r>
+        <w:rPr>
+          <w:rFonts w:ascii="AppleSystemUIFont" w:hAnsi="AppleSystemUIFont" w:cs="AppleSystemUIFont"/>
+          <w:color w:val="353535"/>
+        </w:rPr>
         <w:t>/***********************************************</w:t>
       </w:r>
     </w:p>
@@ -3859,7 +4311,23 @@
           <w:rFonts w:ascii="AppleSystemUIFont" w:hAnsi="AppleSystemUIFont" w:cs="AppleSystemUIFont"/>
           <w:color w:val="353535"/>
         </w:rPr>
-        <w:t>icmp-&gt;icmp_chksum = in_cksum((unsigned short *)icmp</w:t>
+        <w:t>icmp-&gt;icmp_chksum = in_</w:t>
+      </w:r>
+      <w:proofErr w:type="gramStart"/>
+      <w:r>
+        <w:rPr>
+          <w:rFonts w:ascii="AppleSystemUIFont" w:hAnsi="AppleSystemUIFont" w:cs="AppleSystemUIFont"/>
+          <w:color w:val="353535"/>
+        </w:rPr>
+        <w:t>cksum(</w:t>
+      </w:r>
+      <w:proofErr w:type="gramEnd"/>
+      <w:r>
+        <w:rPr>
+          <w:rFonts w:ascii="AppleSystemUIFont" w:hAnsi="AppleSystemUIFont" w:cs="AppleSystemUIFont"/>
+          <w:color w:val="353535"/>
+        </w:rPr>
+        <w:t>(unsigned short *)icmp</w:t>
       </w:r>
       <w:r>
         <w:rPr>
@@ -4017,7 +4485,23 @@
           <w:rFonts w:ascii="AppleSystemUIFont" w:hAnsi="AppleSystemUIFont" w:cs="AppleSystemUIFont"/>
           <w:color w:val="353535"/>
         </w:rPr>
-        <w:t>struct ipheader *ip = (struct ipheader *)buffer;</w:t>
+        <w:t xml:space="preserve">struct ipheader *ip = (struct ipheader </w:t>
+      </w:r>
+      <w:proofErr w:type="gramStart"/>
+      <w:r>
+        <w:rPr>
+          <w:rFonts w:ascii="AppleSystemUIFont" w:hAnsi="AppleSystemUIFont" w:cs="AppleSystemUIFont"/>
+          <w:color w:val="353535"/>
+        </w:rPr>
+        <w:t>*)buffer</w:t>
+      </w:r>
+      <w:proofErr w:type="gramEnd"/>
+      <w:r>
+        <w:rPr>
+          <w:rFonts w:ascii="AppleSystemUIFont" w:hAnsi="AppleSystemUIFont" w:cs="AppleSystemUIFont"/>
+          <w:color w:val="353535"/>
+        </w:rPr>
+        <w:t>;</w:t>
       </w:r>
     </w:p>
     <w:p>
@@ -4149,7 +4633,23 @@
           <w:rFonts w:ascii="AppleSystemUIFont" w:hAnsi="AppleSystemUIFont" w:cs="AppleSystemUIFont"/>
           <w:color w:val="353535"/>
         </w:rPr>
-        <w:t>ip-&gt;iph_sourceip.s_addr = inet_addr(SRC_IP);</w:t>
+        <w:t>ip-&gt;iph_</w:t>
+      </w:r>
+      <w:proofErr w:type="gramStart"/>
+      <w:r>
+        <w:rPr>
+          <w:rFonts w:ascii="AppleSystemUIFont" w:hAnsi="AppleSystemUIFont" w:cs="AppleSystemUIFont"/>
+          <w:color w:val="353535"/>
+        </w:rPr>
+        <w:t>sourceip.s</w:t>
+      </w:r>
+      <w:proofErr w:type="gramEnd"/>
+      <w:r>
+        <w:rPr>
+          <w:rFonts w:ascii="AppleSystemUIFont" w:hAnsi="AppleSystemUIFont" w:cs="AppleSystemUIFont"/>
+          <w:color w:val="353535"/>
+        </w:rPr>
+        <w:t>_addr = inet_addr(SRC_IP);</w:t>
       </w:r>
     </w:p>
     <w:p>
@@ -4182,7 +4682,23 @@
           <w:rFonts w:ascii="AppleSystemUIFont" w:hAnsi="AppleSystemUIFont" w:cs="AppleSystemUIFont"/>
           <w:color w:val="353535"/>
         </w:rPr>
-        <w:t>ip-&gt;iph_destip.s_addr = inet_addr(DEST_IP);</w:t>
+        <w:t>ip-&gt;iph_</w:t>
+      </w:r>
+      <w:proofErr w:type="gramStart"/>
+      <w:r>
+        <w:rPr>
+          <w:rFonts w:ascii="AppleSystemUIFont" w:hAnsi="AppleSystemUIFont" w:cs="AppleSystemUIFont"/>
+          <w:color w:val="353535"/>
+        </w:rPr>
+        <w:t>destip.s</w:t>
+      </w:r>
+      <w:proofErr w:type="gramEnd"/>
+      <w:r>
+        <w:rPr>
+          <w:rFonts w:ascii="AppleSystemUIFont" w:hAnsi="AppleSystemUIFont" w:cs="AppleSystemUIFont"/>
+          <w:color w:val="353535"/>
+        </w:rPr>
+        <w:t>_addr = inet_addr(DEST_IP);</w:t>
       </w:r>
     </w:p>
     <w:p>
@@ -4248,7 +4764,23 @@
           <w:rFonts w:ascii="AppleSystemUIFont" w:hAnsi="AppleSystemUIFont" w:cs="AppleSystemUIFont"/>
           <w:color w:val="353535"/>
         </w:rPr>
-        <w:t xml:space="preserve">ip-&gt;iph_len = htons(sizeof(struct ipheader) +  sizeof(struct icmpheader)); </w:t>
+        <w:t xml:space="preserve">ip-&gt;iph_len = </w:t>
+      </w:r>
+      <w:proofErr w:type="gramStart"/>
+      <w:r>
+        <w:rPr>
+          <w:rFonts w:ascii="AppleSystemUIFont" w:hAnsi="AppleSystemUIFont" w:cs="AppleSystemUIFont"/>
+          <w:color w:val="353535"/>
+        </w:rPr>
+        <w:t>htons(</w:t>
+      </w:r>
+      <w:proofErr w:type="gramEnd"/>
+      <w:r>
+        <w:rPr>
+          <w:rFonts w:ascii="AppleSystemUIFont" w:hAnsi="AppleSystemUIFont" w:cs="AppleSystemUIFont"/>
+          <w:color w:val="353535"/>
+        </w:rPr>
+        <w:t xml:space="preserve">sizeof(struct ipheader) +  sizeof(struct icmpheader)); </w:t>
       </w:r>
     </w:p>
     <w:p>
@@ -4492,7 +5024,14 @@
         <w:rPr>
           <w:rFonts w:ascii="Times New Roman" w:eastAsia="Times New Roman" w:hAnsi="Times New Roman" w:cs="Times New Roman"/>
         </w:rPr>
-        <w:t xml:space="preserve">Network to get a different </w:t>
+        <w:t xml:space="preserve">Network to get a </w:t>
+      </w:r>
+      <w:proofErr w:type="gramStart"/>
+      <w:r>
+        <w:rPr>
+          <w:rFonts w:ascii="Times New Roman" w:eastAsia="Times New Roman" w:hAnsi="Times New Roman" w:cs="Times New Roman"/>
+        </w:rPr>
+        <w:t xml:space="preserve">different </w:t>
       </w:r>
       <w:r>
         <w:rPr>
@@ -4504,7 +5043,14 @@
         <w:rPr>
           <w:rFonts w:ascii="Times New Roman" w:eastAsia="Times New Roman" w:hAnsi="Times New Roman" w:cs="Times New Roman"/>
         </w:rPr>
-        <w:t>IP.</w:t>
+        <w:t>IP</w:t>
+      </w:r>
+      <w:proofErr w:type="gramEnd"/>
+      <w:r>
+        <w:rPr>
+          <w:rFonts w:ascii="Times New Roman" w:eastAsia="Times New Roman" w:hAnsi="Times New Roman" w:cs="Times New Roman"/>
+        </w:rPr>
+        <w:t>.</w:t>
       </w:r>
     </w:p>
     <w:p>
@@ -4664,7 +5210,21 @@
         <w:rPr>
           <w:rFonts w:ascii="Times New Roman" w:eastAsia="Times New Roman" w:hAnsi="Times New Roman" w:cs="Times New Roman"/>
         </w:rPr>
-        <w:t>is calculated using the in_cksum() function provided in the lab code.</w:t>
+        <w:t>is calculated using the in_</w:t>
+      </w:r>
+      <w:proofErr w:type="gramStart"/>
+      <w:r>
+        <w:rPr>
+          <w:rFonts w:ascii="Times New Roman" w:eastAsia="Times New Roman" w:hAnsi="Times New Roman" w:cs="Times New Roman"/>
+        </w:rPr>
+        <w:t>cksum(</w:t>
+      </w:r>
+      <w:proofErr w:type="gramEnd"/>
+      <w:r>
+        <w:rPr>
+          <w:rFonts w:ascii="Times New Roman" w:eastAsia="Times New Roman" w:hAnsi="Times New Roman" w:cs="Times New Roman"/>
+        </w:rPr>
+        <w:t>) function provided in the lab code.</w:t>
       </w:r>
       <w:r>
         <w:rPr>
@@ -4815,14 +5375,25 @@
         </w:rPr>
         <w:t xml:space="preserve">The socket call to send the program is </w:t>
       </w:r>
-      <w:r>
-        <w:rPr>
-          <w:rFonts w:asciiTheme="minorHAnsi" w:hAnsiTheme="minorHAnsi"/>
-          <w:color w:val="000000"/>
-          <w:sz w:val="24"/>
-          <w:szCs w:val="24"/>
-        </w:rPr>
-        <w:t xml:space="preserve">sendto(). If we set the packet length more than 1500 bytes, it will throw an error </w:t>
+      <w:proofErr w:type="gramStart"/>
+      <w:r>
+        <w:rPr>
+          <w:rFonts w:asciiTheme="minorHAnsi" w:hAnsiTheme="minorHAnsi"/>
+          <w:color w:val="000000"/>
+          <w:sz w:val="24"/>
+          <w:szCs w:val="24"/>
+        </w:rPr>
+        <w:t>sendto(</w:t>
+      </w:r>
+      <w:proofErr w:type="gramEnd"/>
+      <w:r>
+        <w:rPr>
+          <w:rFonts w:asciiTheme="minorHAnsi" w:hAnsiTheme="minorHAnsi"/>
+          <w:color w:val="000000"/>
+          <w:sz w:val="24"/>
+          <w:szCs w:val="24"/>
+        </w:rPr>
+        <w:t xml:space="preserve">). If we set the packet length more than 1500 bytes, it will throw an error </w:t>
       </w:r>
       <w:r>
         <w:rPr>
@@ -4999,34 +5570,34 @@
           <w:color w:val="333333"/>
           <w:shd w:val="clear" w:color="auto" w:fill="FFFFFF"/>
         </w:rPr>
-        <w:t xml:space="preserve">_open_live() call returns a handle to the opened network device. All the rest of calls use this handle to set the filters. Hence we need root privileges to </w:t>
-      </w:r>
+        <w:t>_open_</w:t>
+      </w:r>
+      <w:proofErr w:type="gramStart"/>
       <w:r>
         <w:rPr>
           <w:rFonts w:ascii="Times New Roman" w:eastAsia="Times New Roman" w:hAnsi="Times New Roman" w:cs="Times New Roman"/>
           <w:color w:val="333333"/>
           <w:shd w:val="clear" w:color="auto" w:fill="FFFFFF"/>
         </w:rPr>
-        <w:t>open the device for capture.</w:t>
-      </w:r>
-    </w:p>
-    <w:p>
-      <w:pPr>
+        <w:t>live(</w:t>
+      </w:r>
+      <w:proofErr w:type="gramEnd"/>
+      <w:r>
         <w:rPr>
           <w:rFonts w:ascii="Times New Roman" w:eastAsia="Times New Roman" w:hAnsi="Times New Roman" w:cs="Times New Roman"/>
           <w:color w:val="333333"/>
           <w:shd w:val="clear" w:color="auto" w:fill="FFFFFF"/>
         </w:rPr>
-      </w:pPr>
-    </w:p>
-    <w:p>
-      <w:pPr>
+        <w:t xml:space="preserve">) call returns a handle to the opened network device. All the rest of calls use this handle to set the filters. Hence we need root privileges to </w:t>
+      </w:r>
+      <w:r>
         <w:rPr>
           <w:rFonts w:ascii="Times New Roman" w:eastAsia="Times New Roman" w:hAnsi="Times New Roman" w:cs="Times New Roman"/>
           <w:color w:val="333333"/>
           <w:shd w:val="clear" w:color="auto" w:fill="FFFFFF"/>
         </w:rPr>
-      </w:pPr>
+        <w:t>open the device for capture.</w:t>
+      </w:r>
     </w:p>
     <w:p>
       <w:pPr>
@@ -5077,6 +5648,24 @@
       <w:pPr>
         <w:rPr>
           <w:rFonts w:ascii="Times New Roman" w:eastAsia="Times New Roman" w:hAnsi="Times New Roman" w:cs="Times New Roman"/>
+          <w:color w:val="333333"/>
+          <w:shd w:val="clear" w:color="auto" w:fill="FFFFFF"/>
+        </w:rPr>
+      </w:pPr>
+    </w:p>
+    <w:p>
+      <w:pPr>
+        <w:rPr>
+          <w:rFonts w:ascii="Times New Roman" w:eastAsia="Times New Roman" w:hAnsi="Times New Roman" w:cs="Times New Roman"/>
+          <w:color w:val="333333"/>
+          <w:shd w:val="clear" w:color="auto" w:fill="FFFFFF"/>
+        </w:rPr>
+      </w:pPr>
+    </w:p>
+    <w:p>
+      <w:pPr>
+        <w:rPr>
+          <w:rFonts w:ascii="Times New Roman" w:eastAsia="Times New Roman" w:hAnsi="Times New Roman" w:cs="Times New Roman"/>
           <w:b/>
         </w:rPr>
       </w:pPr>
@@ -5098,48 +5687,20 @@
         <w:rPr>
           <w:rFonts w:ascii="Times New Roman" w:eastAsia="Times New Roman" w:hAnsi="Times New Roman" w:cs="Times New Roman"/>
         </w:rPr>
-        <w:t xml:space="preserve">Here I have created a static </w:t>
-      </w:r>
-      <w:proofErr w:type="spellStart"/>
-      <w:r>
-        <w:rPr>
-          <w:rFonts w:ascii="Times New Roman" w:eastAsia="Times New Roman" w:hAnsi="Times New Roman" w:cs="Times New Roman"/>
-        </w:rPr>
-        <w:t>arp</w:t>
-      </w:r>
-      <w:proofErr w:type="spellEnd"/>
-      <w:r>
-        <w:rPr>
-          <w:rFonts w:ascii="Times New Roman" w:eastAsia="Times New Roman" w:hAnsi="Times New Roman" w:cs="Times New Roman"/>
-        </w:rPr>
-        <w:t xml:space="preserve"> entry on VM with IP address 192.168.56.1 using the command</w:t>
-      </w:r>
-    </w:p>
-    <w:p>
-      <w:pPr>
-        <w:rPr>
-          <w:rFonts w:ascii="Times New Roman" w:eastAsia="Times New Roman" w:hAnsi="Times New Roman" w:cs="Times New Roman"/>
-        </w:rPr>
-      </w:pPr>
-      <w:r>
-        <w:rPr>
-          <w:rFonts w:ascii="Times New Roman" w:eastAsia="Times New Roman" w:hAnsi="Times New Roman" w:cs="Times New Roman"/>
-        </w:rPr>
-        <w:t xml:space="preserve">sudo </w:t>
-      </w:r>
-      <w:proofErr w:type="spellStart"/>
-      <w:r>
-        <w:rPr>
-          <w:rFonts w:ascii="Times New Roman" w:eastAsia="Times New Roman" w:hAnsi="Times New Roman" w:cs="Times New Roman"/>
-        </w:rPr>
-        <w:t>arp</w:t>
-      </w:r>
-      <w:proofErr w:type="spellEnd"/>
-      <w:r>
-        <w:rPr>
-          <w:rFonts w:ascii="Times New Roman" w:eastAsia="Times New Roman" w:hAnsi="Times New Roman" w:cs="Times New Roman"/>
-        </w:rPr>
-        <w:t xml:space="preserve"> –I enp0s3 –s 192.168.56.1 </w:t>
+        <w:t>Here I have created a static arp entry on VM with IP address 192.168.56.1 using the command</w:t>
+      </w:r>
+    </w:p>
+    <w:p>
+      <w:pPr>
+        <w:rPr>
+          <w:rFonts w:ascii="Times New Roman" w:eastAsia="Times New Roman" w:hAnsi="Times New Roman" w:cs="Times New Roman"/>
+        </w:rPr>
+      </w:pPr>
+      <w:r>
+        <w:rPr>
+          <w:rFonts w:ascii="Times New Roman" w:eastAsia="Times New Roman" w:hAnsi="Times New Roman" w:cs="Times New Roman"/>
+        </w:rPr>
+        <w:t xml:space="preserve">sudo arp –I enp0s3 –s 192.168.56.1 </w:t>
       </w:r>
       <w:proofErr w:type="gramStart"/>
       <w:r>
@@ -5159,35 +5720,7 @@
         <w:rPr>
           <w:rFonts w:ascii="Times New Roman" w:eastAsia="Times New Roman" w:hAnsi="Times New Roman" w:cs="Times New Roman"/>
         </w:rPr>
-        <w:t xml:space="preserve">. This is done </w:t>
-      </w:r>
-      <w:proofErr w:type="spellStart"/>
-      <w:r>
-        <w:rPr>
-          <w:rFonts w:ascii="Times New Roman" w:eastAsia="Times New Roman" w:hAnsi="Times New Roman" w:cs="Times New Roman"/>
-        </w:rPr>
-        <w:t>inorder</w:t>
-      </w:r>
-      <w:proofErr w:type="spellEnd"/>
-      <w:r>
-        <w:rPr>
-          <w:rFonts w:ascii="Times New Roman" w:eastAsia="Times New Roman" w:hAnsi="Times New Roman" w:cs="Times New Roman"/>
-        </w:rPr>
-        <w:t xml:space="preserve"> to prevent the </w:t>
-      </w:r>
-      <w:proofErr w:type="spellStart"/>
-      <w:r>
-        <w:rPr>
-          <w:rFonts w:ascii="Times New Roman" w:eastAsia="Times New Roman" w:hAnsi="Times New Roman" w:cs="Times New Roman"/>
-        </w:rPr>
-        <w:t>arp</w:t>
-      </w:r>
-      <w:proofErr w:type="spellEnd"/>
-      <w:r>
-        <w:rPr>
-          <w:rFonts w:ascii="Times New Roman" w:eastAsia="Times New Roman" w:hAnsi="Times New Roman" w:cs="Times New Roman"/>
-        </w:rPr>
-        <w:t xml:space="preserve"> request from being generated (assuming this IP lies on the LAN network 10.0.2.0/24.)</w:t>
+        <w:t>. This is done inorder to prevent the arp request from being generated (assuming this IP lies on the LAN network 10.0.2.0/24.)</w:t>
       </w:r>
     </w:p>
     <w:p>
@@ -5765,18 +6298,6 @@
           <w:b/>
         </w:rPr>
       </w:pPr>
-      <w:r>
-        <w:rPr>
-          <w:b/>
-        </w:rPr>
-        <w:br/>
-      </w:r>
-      <w:r>
-        <w:rPr>
-          <w:b/>
-        </w:rPr>
-        <w:br/>
-      </w:r>
     </w:p>
     <w:sectPr>
       <w:pgSz w:w="12240" w:h="15840"/>

</xml_diff>